<commit_message>
Fix text justification: Add explicit LEFT alignment to prevent big spaces between words
</commit_message>
<xml_diff>
--- a/backend/PROOFING_Scheme_of_Work.docx
+++ b/backend/PROOFING_Scheme_of_Work.docx
@@ -105,6 +105,7 @@
           <w:p>
             <w:pPr>
               <w:spacing w:before="0" w:after="0" w:line="360" w:lineRule="auto"/>
+              <w:jc w:val="left"/>
             </w:pPr>
             <w:r/>
             <w:r>
@@ -133,6 +134,7 @@
           <w:p>
             <w:pPr>
               <w:spacing w:before="0" w:after="0" w:line="360" w:lineRule="auto"/>
+              <w:jc w:val="left"/>
             </w:pPr>
             <w:r/>
             <w:r>
@@ -163,6 +165,7 @@
           <w:p>
             <w:pPr>
               <w:spacing w:before="0" w:after="0" w:line="360" w:lineRule="auto"/>
+              <w:jc w:val="left"/>
             </w:pPr>
             <w:r/>
             <w:r>
@@ -191,6 +194,7 @@
           <w:p>
             <w:pPr>
               <w:spacing w:before="0" w:after="0" w:line="360" w:lineRule="auto"/>
+              <w:jc w:val="left"/>
             </w:pPr>
             <w:r/>
             <w:r>
@@ -221,6 +225,7 @@
           <w:p>
             <w:pPr>
               <w:spacing w:before="0" w:after="0" w:line="360" w:lineRule="auto"/>
+              <w:jc w:val="left"/>
             </w:pPr>
             <w:r/>
             <w:r>
@@ -249,6 +254,7 @@
           <w:p>
             <w:pPr>
               <w:spacing w:before="0" w:after="0" w:line="360" w:lineRule="auto"/>
+              <w:jc w:val="left"/>
             </w:pPr>
             <w:r/>
             <w:r>
@@ -279,6 +285,7 @@
           <w:p>
             <w:pPr>
               <w:spacing w:before="0" w:after="0" w:line="360" w:lineRule="auto"/>
+              <w:jc w:val="left"/>
             </w:pPr>
             <w:r/>
             <w:r>
@@ -432,6 +439,7 @@
           <w:p>
             <w:pPr>
               <w:spacing w:before="0" w:after="0" w:line="360" w:lineRule="auto"/>
+              <w:jc w:val="left"/>
             </w:pPr>
             <w:r/>
             <w:r>
@@ -459,6 +467,7 @@
           <w:p>
             <w:pPr>
               <w:spacing w:before="0" w:after="0" w:line="360" w:lineRule="auto"/>
+              <w:jc w:val="left"/>
             </w:pPr>
             <w:r>
               <w:rPr>
@@ -478,6 +487,7 @@
           <w:p>
             <w:pPr>
               <w:spacing w:before="0" w:after="0" w:line="360" w:lineRule="auto"/>
+              <w:jc w:val="left"/>
             </w:pPr>
             <w:r>
               <w:rPr>
@@ -519,6 +529,7 @@
           <w:p>
             <w:pPr>
               <w:spacing w:before="0" w:after="0" w:line="360" w:lineRule="auto"/>
+              <w:jc w:val="left"/>
             </w:pPr>
             <w:r>
               <w:rPr>
@@ -541,6 +552,7 @@
           <w:p>
             <w:pPr>
               <w:spacing w:before="0" w:after="0" w:line="360" w:lineRule="auto"/>
+              <w:jc w:val="left"/>
             </w:pPr>
             <w:r>
               <w:rPr>
@@ -562,6 +574,7 @@
           <w:p>
             <w:pPr>
               <w:spacing w:before="0" w:after="0" w:line="360" w:lineRule="auto"/>
+              <w:jc w:val="left"/>
             </w:pPr>
             <w:r>
               <w:rPr>
@@ -583,6 +596,7 @@
           <w:p>
             <w:pPr>
               <w:spacing w:before="0" w:after="0" w:line="360" w:lineRule="auto"/>
+              <w:jc w:val="left"/>
             </w:pPr>
             <w:r>
               <w:rPr>
@@ -604,6 +618,7 @@
           <w:p>
             <w:pPr>
               <w:spacing w:before="0" w:after="0" w:line="360" w:lineRule="auto"/>
+              <w:jc w:val="left"/>
             </w:pPr>
             <w:r>
               <w:rPr>
@@ -625,6 +640,7 @@
           <w:p>
             <w:pPr>
               <w:spacing w:before="0" w:after="0" w:line="360" w:lineRule="auto"/>
+              <w:jc w:val="left"/>
             </w:pPr>
             <w:r>
               <w:rPr>
@@ -646,6 +662,7 @@
           <w:p>
             <w:pPr>
               <w:spacing w:before="0" w:after="0" w:line="360" w:lineRule="auto"/>
+              <w:jc w:val="left"/>
             </w:pPr>
             <w:r>
               <w:rPr>
@@ -674,6 +691,7 @@
           <w:p>
             <w:pPr>
               <w:spacing w:before="0" w:after="0" w:line="360" w:lineRule="auto"/>
+              <w:jc w:val="left"/>
             </w:pPr>
             <w:r>
               <w:rPr>
@@ -693,6 +711,7 @@
           <w:p>
             <w:pPr>
               <w:spacing w:before="0" w:after="0" w:line="360" w:lineRule="auto"/>
+              <w:jc w:val="left"/>
             </w:pPr>
             <w:r>
               <w:rPr>
@@ -712,6 +731,7 @@
           <w:p>
             <w:pPr>
               <w:spacing w:before="0" w:after="0" w:line="360" w:lineRule="auto"/>
+              <w:jc w:val="left"/>
             </w:pPr>
             <w:r>
               <w:rPr>
@@ -767,6 +787,7 @@
           <w:p>
             <w:pPr>
               <w:spacing w:before="0" w:after="0" w:line="360" w:lineRule="auto"/>
+              <w:jc w:val="left"/>
             </w:pPr>
             <w:r>
               <w:rPr>
@@ -785,6 +806,7 @@
           <w:p>
             <w:pPr>
               <w:spacing w:before="0" w:after="0" w:line="360" w:lineRule="auto"/>
+              <w:jc w:val="left"/>
             </w:pPr>
             <w:r>
               <w:rPr>
@@ -803,6 +825,7 @@
           <w:p>
             <w:pPr>
               <w:spacing w:before="0" w:after="0" w:line="360" w:lineRule="auto"/>
+              <w:jc w:val="left"/>
             </w:pPr>
             <w:r>
               <w:rPr>
@@ -821,6 +844,7 @@
           <w:p>
             <w:pPr>
               <w:spacing w:before="0" w:after="0" w:line="360" w:lineRule="auto"/>
+              <w:jc w:val="left"/>
             </w:pPr>
             <w:r>
               <w:rPr>
@@ -839,6 +863,7 @@
           <w:p>
             <w:pPr>
               <w:spacing w:before="0" w:after="0" w:line="360" w:lineRule="auto"/>
+              <w:jc w:val="left"/>
             </w:pPr>
             <w:r>
               <w:rPr>
@@ -857,6 +882,7 @@
           <w:p>
             <w:pPr>
               <w:spacing w:before="0" w:after="0" w:line="360" w:lineRule="auto"/>
+              <w:jc w:val="left"/>
             </w:pPr>
             <w:r>
               <w:rPr>
@@ -875,6 +901,7 @@
           <w:p>
             <w:pPr>
               <w:spacing w:before="0" w:after="0" w:line="360" w:lineRule="auto"/>
+              <w:jc w:val="left"/>
             </w:pPr>
             <w:r>
               <w:rPr>
@@ -893,6 +920,7 @@
           <w:p>
             <w:pPr>
               <w:spacing w:before="0" w:after="0" w:line="360" w:lineRule="auto"/>
+              <w:jc w:val="left"/>
             </w:pPr>
             <w:r>
               <w:rPr>
@@ -911,6 +939,7 @@
           <w:p>
             <w:pPr>
               <w:spacing w:before="0" w:after="0" w:line="360" w:lineRule="auto"/>
+              <w:jc w:val="left"/>
             </w:pPr>
             <w:r>
               <w:rPr>
@@ -930,6 +959,7 @@
           <w:p>
             <w:pPr>
               <w:spacing w:before="0" w:after="0" w:line="360" w:lineRule="auto"/>
+              <w:jc w:val="left"/>
             </w:pPr>
             <w:r>
               <w:rPr>
@@ -947,6 +977,7 @@
           <w:p>
             <w:pPr>
               <w:spacing w:before="0" w:after="0" w:line="360" w:lineRule="auto"/>
+              <w:jc w:val="left"/>
             </w:pPr>
             <w:r>
               <w:rPr>
@@ -965,6 +996,7 @@
           <w:p>
             <w:pPr>
               <w:spacing w:before="0" w:after="0" w:line="360" w:lineRule="auto"/>
+              <w:jc w:val="left"/>
             </w:pPr>
             <w:r>
               <w:rPr>
@@ -983,6 +1015,7 @@
           <w:p>
             <w:pPr>
               <w:spacing w:before="0" w:after="0" w:line="360" w:lineRule="auto"/>
+              <w:jc w:val="left"/>
             </w:pPr>
             <w:r>
               <w:rPr>
@@ -1001,6 +1034,7 @@
           <w:p>
             <w:pPr>
               <w:spacing w:before="0" w:after="0" w:line="360" w:lineRule="auto"/>
+              <w:jc w:val="left"/>
             </w:pPr>
             <w:r>
               <w:rPr>
@@ -1019,6 +1053,7 @@
           <w:p>
             <w:pPr>
               <w:spacing w:before="0" w:after="0" w:line="360" w:lineRule="auto"/>
+              <w:jc w:val="left"/>
             </w:pPr>
             <w:r>
               <w:rPr>
@@ -1037,6 +1072,7 @@
           <w:p>
             <w:pPr>
               <w:spacing w:before="0" w:after="0" w:line="360" w:lineRule="auto"/>
+              <w:jc w:val="left"/>
             </w:pPr>
             <w:r>
               <w:rPr>
@@ -1055,6 +1091,7 @@
           <w:p>
             <w:pPr>
               <w:spacing w:before="0" w:after="0" w:line="360" w:lineRule="auto"/>
+              <w:jc w:val="left"/>
             </w:pPr>
             <w:r>
               <w:rPr>
@@ -1073,6 +1110,7 @@
           <w:p>
             <w:pPr>
               <w:spacing w:before="0" w:after="0" w:line="360" w:lineRule="auto"/>
+              <w:jc w:val="left"/>
             </w:pPr>
             <w:r>
               <w:rPr>
@@ -1092,6 +1130,7 @@
           <w:p>
             <w:pPr>
               <w:spacing w:before="0" w:after="0" w:line="360" w:lineRule="auto"/>
+              <w:jc w:val="left"/>
             </w:pPr>
             <w:r>
               <w:rPr>
@@ -1109,6 +1148,7 @@
           <w:p>
             <w:pPr>
               <w:spacing w:before="0" w:after="0" w:line="360" w:lineRule="auto"/>
+              <w:jc w:val="left"/>
             </w:pPr>
             <w:r>
               <w:rPr>
@@ -1127,6 +1167,7 @@
           <w:p>
             <w:pPr>
               <w:spacing w:before="0" w:after="0" w:line="360" w:lineRule="auto"/>
+              <w:jc w:val="left"/>
             </w:pPr>
             <w:r>
               <w:rPr>
@@ -1145,6 +1186,7 @@
           <w:p>
             <w:pPr>
               <w:spacing w:before="0" w:after="0" w:line="360" w:lineRule="auto"/>
+              <w:jc w:val="left"/>
             </w:pPr>
             <w:r>
               <w:rPr>
@@ -1163,6 +1205,7 @@
           <w:p>
             <w:pPr>
               <w:spacing w:before="0" w:after="0" w:line="360" w:lineRule="auto"/>
+              <w:jc w:val="left"/>
             </w:pPr>
             <w:r>
               <w:rPr>
@@ -1181,6 +1224,7 @@
           <w:p>
             <w:pPr>
               <w:spacing w:before="0" w:after="0" w:line="360" w:lineRule="auto"/>
+              <w:jc w:val="left"/>
             </w:pPr>
             <w:r>
               <w:rPr>
@@ -1199,6 +1243,7 @@
           <w:p>
             <w:pPr>
               <w:spacing w:before="0" w:after="0" w:line="360" w:lineRule="auto"/>
+              <w:jc w:val="left"/>
             </w:pPr>
             <w:r>
               <w:rPr>
@@ -1217,6 +1262,7 @@
           <w:p>
             <w:pPr>
               <w:spacing w:before="0" w:after="0" w:line="360" w:lineRule="auto"/>
+              <w:jc w:val="left"/>
             </w:pPr>
             <w:r>
               <w:rPr>
@@ -1235,6 +1281,7 @@
           <w:p>
             <w:pPr>
               <w:spacing w:before="0" w:after="0" w:line="360" w:lineRule="auto"/>
+              <w:jc w:val="left"/>
             </w:pPr>
             <w:r>
               <w:rPr>
@@ -1254,6 +1301,7 @@
           <w:p>
             <w:pPr>
               <w:spacing w:before="0" w:after="0" w:line="360" w:lineRule="auto"/>
+              <w:jc w:val="left"/>
             </w:pPr>
             <w:r>
               <w:rPr>
@@ -1271,6 +1319,7 @@
           <w:p>
             <w:pPr>
               <w:spacing w:before="0" w:after="0" w:line="360" w:lineRule="auto"/>
+              <w:jc w:val="left"/>
             </w:pPr>
             <w:r>
               <w:rPr>
@@ -1289,6 +1338,7 @@
           <w:p>
             <w:pPr>
               <w:spacing w:before="0" w:after="0" w:line="360" w:lineRule="auto"/>
+              <w:jc w:val="left"/>
             </w:pPr>
             <w:r>
               <w:rPr>
@@ -1307,6 +1357,7 @@
           <w:p>
             <w:pPr>
               <w:spacing w:before="0" w:after="0" w:line="360" w:lineRule="auto"/>
+              <w:jc w:val="left"/>
             </w:pPr>
             <w:r>
               <w:rPr>
@@ -1325,6 +1376,7 @@
           <w:p>
             <w:pPr>
               <w:spacing w:before="0" w:after="0" w:line="360" w:lineRule="auto"/>
+              <w:jc w:val="left"/>
             </w:pPr>
             <w:r>
               <w:rPr>
@@ -1343,6 +1395,7 @@
           <w:p>
             <w:pPr>
               <w:spacing w:before="0" w:after="0" w:line="360" w:lineRule="auto"/>
+              <w:jc w:val="left"/>
             </w:pPr>
             <w:r>
               <w:rPr>
@@ -1361,6 +1414,7 @@
           <w:p>
             <w:pPr>
               <w:spacing w:before="0" w:after="0" w:line="360" w:lineRule="auto"/>
+              <w:jc w:val="left"/>
             </w:pPr>
             <w:r>
               <w:rPr>
@@ -1379,6 +1433,7 @@
           <w:p>
             <w:pPr>
               <w:spacing w:before="0" w:after="0" w:line="360" w:lineRule="auto"/>
+              <w:jc w:val="left"/>
             </w:pPr>
             <w:r>
               <w:rPr>
@@ -1397,6 +1452,7 @@
           <w:p>
             <w:pPr>
               <w:spacing w:before="0" w:after="0" w:line="360" w:lineRule="auto"/>
+              <w:jc w:val="left"/>
             </w:pPr>
             <w:r>
               <w:rPr>
@@ -1424,6 +1480,7 @@
           <w:p>
             <w:pPr>
               <w:spacing w:before="0" w:after="0" w:line="360" w:lineRule="auto"/>
+              <w:jc w:val="left"/>
             </w:pPr>
             <w:r>
               <w:rPr>
@@ -1521,6 +1578,7 @@
           <w:p>
             <w:pPr>
               <w:spacing w:before="0" w:after="0" w:line="360" w:lineRule="auto"/>
+              <w:jc w:val="left"/>
             </w:pPr>
             <w:r>
               <w:rPr>
@@ -1543,6 +1601,7 @@
           <w:p>
             <w:pPr>
               <w:spacing w:before="0" w:after="0" w:line="360" w:lineRule="auto"/>
+              <w:jc w:val="left"/>
             </w:pPr>
             <w:r>
               <w:rPr>
@@ -1564,6 +1623,7 @@
           <w:p>
             <w:pPr>
               <w:spacing w:before="0" w:after="0" w:line="360" w:lineRule="auto"/>
+              <w:jc w:val="left"/>
             </w:pPr>
             <w:r>
               <w:rPr>
@@ -1585,6 +1645,7 @@
           <w:p>
             <w:pPr>
               <w:spacing w:before="0" w:after="0" w:line="360" w:lineRule="auto"/>
+              <w:jc w:val="left"/>
             </w:pPr>
             <w:r>
               <w:rPr>
@@ -1606,6 +1667,7 @@
           <w:p>
             <w:pPr>
               <w:spacing w:before="0" w:after="0" w:line="360" w:lineRule="auto"/>
+              <w:jc w:val="left"/>
             </w:pPr>
             <w:r>
               <w:rPr>
@@ -1627,6 +1689,7 @@
           <w:p>
             <w:pPr>
               <w:spacing w:before="0" w:after="0" w:line="360" w:lineRule="auto"/>
+              <w:jc w:val="left"/>
             </w:pPr>
             <w:r>
               <w:rPr>
@@ -1648,6 +1711,7 @@
           <w:p>
             <w:pPr>
               <w:spacing w:before="0" w:after="0" w:line="360" w:lineRule="auto"/>
+              <w:jc w:val="left"/>
             </w:pPr>
             <w:r>
               <w:rPr>
@@ -1676,6 +1740,7 @@
           <w:p>
             <w:pPr>
               <w:spacing w:before="0" w:after="0" w:line="360" w:lineRule="auto"/>
+              <w:jc w:val="left"/>
             </w:pPr>
             <w:r>
               <w:rPr>
@@ -1695,6 +1760,7 @@
           <w:p>
             <w:pPr>
               <w:spacing w:before="0" w:after="0" w:line="360" w:lineRule="auto"/>
+              <w:jc w:val="left"/>
             </w:pPr>
             <w:r>
               <w:rPr>
@@ -1714,6 +1780,7 @@
           <w:p>
             <w:pPr>
               <w:spacing w:before="0" w:after="0" w:line="360" w:lineRule="auto"/>
+              <w:jc w:val="left"/>
             </w:pPr>
             <w:r>
               <w:rPr>
@@ -1769,6 +1836,7 @@
           <w:p>
             <w:pPr>
               <w:spacing w:before="0" w:after="0" w:line="360" w:lineRule="auto"/>
+              <w:jc w:val="left"/>
             </w:pPr>
             <w:r>
               <w:rPr>
@@ -1787,6 +1855,7 @@
           <w:p>
             <w:pPr>
               <w:spacing w:before="0" w:after="0" w:line="360" w:lineRule="auto"/>
+              <w:jc w:val="left"/>
             </w:pPr>
             <w:r>
               <w:rPr>
@@ -1805,6 +1874,7 @@
           <w:p>
             <w:pPr>
               <w:spacing w:before="0" w:after="0" w:line="360" w:lineRule="auto"/>
+              <w:jc w:val="left"/>
             </w:pPr>
             <w:r>
               <w:rPr>
@@ -1823,6 +1893,7 @@
           <w:p>
             <w:pPr>
               <w:spacing w:before="0" w:after="0" w:line="360" w:lineRule="auto"/>
+              <w:jc w:val="left"/>
             </w:pPr>
             <w:r>
               <w:rPr>
@@ -1841,6 +1912,7 @@
           <w:p>
             <w:pPr>
               <w:spacing w:before="0" w:after="0" w:line="360" w:lineRule="auto"/>
+              <w:jc w:val="left"/>
             </w:pPr>
             <w:r>
               <w:rPr>
@@ -1859,6 +1931,7 @@
           <w:p>
             <w:pPr>
               <w:spacing w:before="0" w:after="0" w:line="360" w:lineRule="auto"/>
+              <w:jc w:val="left"/>
             </w:pPr>
             <w:r>
               <w:rPr>
@@ -1877,6 +1950,7 @@
           <w:p>
             <w:pPr>
               <w:spacing w:before="0" w:after="0" w:line="360" w:lineRule="auto"/>
+              <w:jc w:val="left"/>
             </w:pPr>
             <w:r>
               <w:rPr>
@@ -1895,6 +1969,7 @@
           <w:p>
             <w:pPr>
               <w:spacing w:before="0" w:after="0" w:line="360" w:lineRule="auto"/>
+              <w:jc w:val="left"/>
             </w:pPr>
             <w:r>
               <w:rPr>
@@ -1913,6 +1988,7 @@
           <w:p>
             <w:pPr>
               <w:spacing w:before="0" w:after="0" w:line="360" w:lineRule="auto"/>
+              <w:jc w:val="left"/>
             </w:pPr>
             <w:r>
               <w:rPr>
@@ -1932,6 +2008,7 @@
           <w:p>
             <w:pPr>
               <w:spacing w:before="0" w:after="0" w:line="360" w:lineRule="auto"/>
+              <w:jc w:val="left"/>
             </w:pPr>
             <w:r>
               <w:rPr>
@@ -1949,6 +2026,7 @@
           <w:p>
             <w:pPr>
               <w:spacing w:before="0" w:after="0" w:line="360" w:lineRule="auto"/>
+              <w:jc w:val="left"/>
             </w:pPr>
             <w:r>
               <w:rPr>
@@ -1967,6 +2045,7 @@
           <w:p>
             <w:pPr>
               <w:spacing w:before="0" w:after="0" w:line="360" w:lineRule="auto"/>
+              <w:jc w:val="left"/>
             </w:pPr>
             <w:r>
               <w:rPr>
@@ -1985,6 +2064,7 @@
           <w:p>
             <w:pPr>
               <w:spacing w:before="0" w:after="0" w:line="360" w:lineRule="auto"/>
+              <w:jc w:val="left"/>
             </w:pPr>
             <w:r>
               <w:rPr>
@@ -2003,6 +2083,7 @@
           <w:p>
             <w:pPr>
               <w:spacing w:before="0" w:after="0" w:line="360" w:lineRule="auto"/>
+              <w:jc w:val="left"/>
             </w:pPr>
             <w:r>
               <w:rPr>
@@ -2021,6 +2102,7 @@
           <w:p>
             <w:pPr>
               <w:spacing w:before="0" w:after="0" w:line="360" w:lineRule="auto"/>
+              <w:jc w:val="left"/>
             </w:pPr>
             <w:r>
               <w:rPr>
@@ -2039,6 +2121,7 @@
           <w:p>
             <w:pPr>
               <w:spacing w:before="0" w:after="0" w:line="360" w:lineRule="auto"/>
+              <w:jc w:val="left"/>
             </w:pPr>
             <w:r>
               <w:rPr>
@@ -2057,6 +2140,7 @@
           <w:p>
             <w:pPr>
               <w:spacing w:before="0" w:after="0" w:line="360" w:lineRule="auto"/>
+              <w:jc w:val="left"/>
             </w:pPr>
             <w:r>
               <w:rPr>
@@ -2075,6 +2159,7 @@
           <w:p>
             <w:pPr>
               <w:spacing w:before="0" w:after="0" w:line="360" w:lineRule="auto"/>
+              <w:jc w:val="left"/>
             </w:pPr>
             <w:r>
               <w:rPr>
@@ -2094,6 +2179,7 @@
           <w:p>
             <w:pPr>
               <w:spacing w:before="0" w:after="0" w:line="360" w:lineRule="auto"/>
+              <w:jc w:val="left"/>
             </w:pPr>
             <w:r>
               <w:rPr>
@@ -2111,6 +2197,7 @@
           <w:p>
             <w:pPr>
               <w:spacing w:before="0" w:after="0" w:line="360" w:lineRule="auto"/>
+              <w:jc w:val="left"/>
             </w:pPr>
             <w:r>
               <w:rPr>
@@ -2129,6 +2216,7 @@
           <w:p>
             <w:pPr>
               <w:spacing w:before="0" w:after="0" w:line="360" w:lineRule="auto"/>
+              <w:jc w:val="left"/>
             </w:pPr>
             <w:r>
               <w:rPr>
@@ -2147,6 +2235,7 @@
           <w:p>
             <w:pPr>
               <w:spacing w:before="0" w:after="0" w:line="360" w:lineRule="auto"/>
+              <w:jc w:val="left"/>
             </w:pPr>
             <w:r>
               <w:rPr>
@@ -2165,6 +2254,7 @@
           <w:p>
             <w:pPr>
               <w:spacing w:before="0" w:after="0" w:line="360" w:lineRule="auto"/>
+              <w:jc w:val="left"/>
             </w:pPr>
             <w:r>
               <w:rPr>
@@ -2183,6 +2273,7 @@
           <w:p>
             <w:pPr>
               <w:spacing w:before="0" w:after="0" w:line="360" w:lineRule="auto"/>
+              <w:jc w:val="left"/>
             </w:pPr>
             <w:r>
               <w:rPr>
@@ -2201,6 +2292,7 @@
           <w:p>
             <w:pPr>
               <w:spacing w:before="0" w:after="0" w:line="360" w:lineRule="auto"/>
+              <w:jc w:val="left"/>
             </w:pPr>
             <w:r>
               <w:rPr>
@@ -2219,6 +2311,7 @@
           <w:p>
             <w:pPr>
               <w:spacing w:before="0" w:after="0" w:line="360" w:lineRule="auto"/>
+              <w:jc w:val="left"/>
             </w:pPr>
             <w:r>
               <w:rPr>
@@ -2237,6 +2330,7 @@
           <w:p>
             <w:pPr>
               <w:spacing w:before="0" w:after="0" w:line="360" w:lineRule="auto"/>
+              <w:jc w:val="left"/>
             </w:pPr>
             <w:r>
               <w:rPr>
@@ -2256,6 +2350,7 @@
           <w:p>
             <w:pPr>
               <w:spacing w:before="0" w:after="0" w:line="360" w:lineRule="auto"/>
+              <w:jc w:val="left"/>
             </w:pPr>
             <w:r>
               <w:rPr>
@@ -2273,6 +2368,7 @@
           <w:p>
             <w:pPr>
               <w:spacing w:before="0" w:after="0" w:line="360" w:lineRule="auto"/>
+              <w:jc w:val="left"/>
             </w:pPr>
             <w:r>
               <w:rPr>
@@ -2291,6 +2387,7 @@
           <w:p>
             <w:pPr>
               <w:spacing w:before="0" w:after="0" w:line="360" w:lineRule="auto"/>
+              <w:jc w:val="left"/>
             </w:pPr>
             <w:r>
               <w:rPr>
@@ -2309,6 +2406,7 @@
           <w:p>
             <w:pPr>
               <w:spacing w:before="0" w:after="0" w:line="360" w:lineRule="auto"/>
+              <w:jc w:val="left"/>
             </w:pPr>
             <w:r>
               <w:rPr>
@@ -2327,6 +2425,7 @@
           <w:p>
             <w:pPr>
               <w:spacing w:before="0" w:after="0" w:line="360" w:lineRule="auto"/>
+              <w:jc w:val="left"/>
             </w:pPr>
             <w:r>
               <w:rPr>
@@ -2345,6 +2444,7 @@
           <w:p>
             <w:pPr>
               <w:spacing w:before="0" w:after="0" w:line="360" w:lineRule="auto"/>
+              <w:jc w:val="left"/>
             </w:pPr>
             <w:r>
               <w:rPr>
@@ -2363,6 +2463,7 @@
           <w:p>
             <w:pPr>
               <w:spacing w:before="0" w:after="0" w:line="360" w:lineRule="auto"/>
+              <w:jc w:val="left"/>
             </w:pPr>
             <w:r>
               <w:rPr>
@@ -2381,6 +2482,7 @@
           <w:p>
             <w:pPr>
               <w:spacing w:before="0" w:after="0" w:line="360" w:lineRule="auto"/>
+              <w:jc w:val="left"/>
             </w:pPr>
             <w:r>
               <w:rPr>
@@ -2399,6 +2501,7 @@
           <w:p>
             <w:pPr>
               <w:spacing w:before="0" w:after="0" w:line="360" w:lineRule="auto"/>
+              <w:jc w:val="left"/>
             </w:pPr>
             <w:r>
               <w:rPr>
@@ -2424,6 +2527,7 @@
           <w:p>
             <w:pPr>
               <w:spacing w:before="0" w:after="0" w:line="360" w:lineRule="auto"/>
+              <w:jc w:val="left"/>
             </w:pPr>
             <w:r>
               <w:rPr>
@@ -2507,6 +2611,7 @@
           <w:p>
             <w:pPr>
               <w:spacing w:before="0" w:after="0" w:line="360" w:lineRule="auto"/>
+              <w:jc w:val="left"/>
             </w:pPr>
             <w:r>
               <w:rPr>
@@ -2529,6 +2634,7 @@
           <w:p>
             <w:pPr>
               <w:spacing w:before="0" w:after="0" w:line="360" w:lineRule="auto"/>
+              <w:jc w:val="left"/>
             </w:pPr>
             <w:r>
               <w:rPr>
@@ -2550,6 +2656,7 @@
           <w:p>
             <w:pPr>
               <w:spacing w:before="0" w:after="0" w:line="360" w:lineRule="auto"/>
+              <w:jc w:val="left"/>
             </w:pPr>
             <w:r>
               <w:rPr>
@@ -2571,6 +2678,7 @@
           <w:p>
             <w:pPr>
               <w:spacing w:before="0" w:after="0" w:line="360" w:lineRule="auto"/>
+              <w:jc w:val="left"/>
             </w:pPr>
             <w:r>
               <w:rPr>
@@ -2592,6 +2700,7 @@
           <w:p>
             <w:pPr>
               <w:spacing w:before="0" w:after="0" w:line="360" w:lineRule="auto"/>
+              <w:jc w:val="left"/>
             </w:pPr>
             <w:r>
               <w:rPr>
@@ -2613,6 +2722,7 @@
           <w:p>
             <w:pPr>
               <w:spacing w:before="0" w:after="0" w:line="360" w:lineRule="auto"/>
+              <w:jc w:val="left"/>
             </w:pPr>
             <w:r>
               <w:rPr>
@@ -2634,6 +2744,7 @@
           <w:p>
             <w:pPr>
               <w:spacing w:before="0" w:after="0" w:line="360" w:lineRule="auto"/>
+              <w:jc w:val="left"/>
             </w:pPr>
             <w:r>
               <w:rPr>
@@ -2662,6 +2773,7 @@
           <w:p>
             <w:pPr>
               <w:spacing w:before="0" w:after="0" w:line="360" w:lineRule="auto"/>
+              <w:jc w:val="left"/>
             </w:pPr>
             <w:r>
               <w:rPr>
@@ -2681,6 +2793,7 @@
           <w:p>
             <w:pPr>
               <w:spacing w:before="0" w:after="0" w:line="360" w:lineRule="auto"/>
+              <w:jc w:val="left"/>
             </w:pPr>
             <w:r>
               <w:rPr>
@@ -2700,6 +2813,7 @@
           <w:p>
             <w:pPr>
               <w:spacing w:before="0" w:after="0" w:line="360" w:lineRule="auto"/>
+              <w:jc w:val="left"/>
             </w:pPr>
             <w:r>
               <w:rPr>
@@ -2755,6 +2869,7 @@
           <w:p>
             <w:pPr>
               <w:spacing w:before="0" w:after="0" w:line="360" w:lineRule="auto"/>
+              <w:jc w:val="left"/>
             </w:pPr>
             <w:r>
               <w:rPr>
@@ -2773,6 +2888,7 @@
           <w:p>
             <w:pPr>
               <w:spacing w:before="0" w:after="0" w:line="360" w:lineRule="auto"/>
+              <w:jc w:val="left"/>
             </w:pPr>
             <w:r>
               <w:rPr>
@@ -2791,6 +2907,7 @@
           <w:p>
             <w:pPr>
               <w:spacing w:before="0" w:after="0" w:line="360" w:lineRule="auto"/>
+              <w:jc w:val="left"/>
             </w:pPr>
             <w:r>
               <w:rPr>
@@ -2809,6 +2926,7 @@
           <w:p>
             <w:pPr>
               <w:spacing w:before="0" w:after="0" w:line="360" w:lineRule="auto"/>
+              <w:jc w:val="left"/>
             </w:pPr>
             <w:r>
               <w:rPr>
@@ -2827,6 +2945,7 @@
           <w:p>
             <w:pPr>
               <w:spacing w:before="0" w:after="0" w:line="360" w:lineRule="auto"/>
+              <w:jc w:val="left"/>
             </w:pPr>
             <w:r>
               <w:rPr>
@@ -2845,6 +2964,7 @@
           <w:p>
             <w:pPr>
               <w:spacing w:before="0" w:after="0" w:line="360" w:lineRule="auto"/>
+              <w:jc w:val="left"/>
             </w:pPr>
             <w:r>
               <w:rPr>
@@ -2863,6 +2983,7 @@
           <w:p>
             <w:pPr>
               <w:spacing w:before="0" w:after="0" w:line="360" w:lineRule="auto"/>
+              <w:jc w:val="left"/>
             </w:pPr>
             <w:r>
               <w:rPr>
@@ -2881,6 +3002,7 @@
           <w:p>
             <w:pPr>
               <w:spacing w:before="0" w:after="0" w:line="360" w:lineRule="auto"/>
+              <w:jc w:val="left"/>
             </w:pPr>
             <w:r>
               <w:rPr>
@@ -2899,6 +3021,7 @@
           <w:p>
             <w:pPr>
               <w:spacing w:before="0" w:after="0" w:line="360" w:lineRule="auto"/>
+              <w:jc w:val="left"/>
             </w:pPr>
             <w:r>
               <w:rPr>
@@ -2918,6 +3041,7 @@
           <w:p>
             <w:pPr>
               <w:spacing w:before="0" w:after="0" w:line="360" w:lineRule="auto"/>
+              <w:jc w:val="left"/>
             </w:pPr>
             <w:r>
               <w:rPr>
@@ -2935,6 +3059,7 @@
           <w:p>
             <w:pPr>
               <w:spacing w:before="0" w:after="0" w:line="360" w:lineRule="auto"/>
+              <w:jc w:val="left"/>
             </w:pPr>
             <w:r>
               <w:rPr>
@@ -2953,6 +3078,7 @@
           <w:p>
             <w:pPr>
               <w:spacing w:before="0" w:after="0" w:line="360" w:lineRule="auto"/>
+              <w:jc w:val="left"/>
             </w:pPr>
             <w:r>
               <w:rPr>
@@ -2971,6 +3097,7 @@
           <w:p>
             <w:pPr>
               <w:spacing w:before="0" w:after="0" w:line="360" w:lineRule="auto"/>
+              <w:jc w:val="left"/>
             </w:pPr>
             <w:r>
               <w:rPr>
@@ -2989,6 +3116,7 @@
           <w:p>
             <w:pPr>
               <w:spacing w:before="0" w:after="0" w:line="360" w:lineRule="auto"/>
+              <w:jc w:val="left"/>
             </w:pPr>
             <w:r>
               <w:rPr>
@@ -3007,6 +3135,7 @@
           <w:p>
             <w:pPr>
               <w:spacing w:before="0" w:after="0" w:line="360" w:lineRule="auto"/>
+              <w:jc w:val="left"/>
             </w:pPr>
             <w:r>
               <w:rPr>
@@ -3025,6 +3154,7 @@
           <w:p>
             <w:pPr>
               <w:spacing w:before="0" w:after="0" w:line="360" w:lineRule="auto"/>
+              <w:jc w:val="left"/>
             </w:pPr>
             <w:r>
               <w:rPr>
@@ -3043,6 +3173,7 @@
           <w:p>
             <w:pPr>
               <w:spacing w:before="0" w:after="0" w:line="360" w:lineRule="auto"/>
+              <w:jc w:val="left"/>
             </w:pPr>
             <w:r>
               <w:rPr>
@@ -3061,6 +3192,7 @@
           <w:p>
             <w:pPr>
               <w:spacing w:before="0" w:after="0" w:line="360" w:lineRule="auto"/>
+              <w:jc w:val="left"/>
             </w:pPr>
             <w:r>
               <w:rPr>
@@ -3080,6 +3212,7 @@
           <w:p>
             <w:pPr>
               <w:spacing w:before="0" w:after="0" w:line="360" w:lineRule="auto"/>
+              <w:jc w:val="left"/>
             </w:pPr>
             <w:r>
               <w:rPr>
@@ -3097,6 +3230,7 @@
           <w:p>
             <w:pPr>
               <w:spacing w:before="0" w:after="0" w:line="360" w:lineRule="auto"/>
+              <w:jc w:val="left"/>
             </w:pPr>
             <w:r>
               <w:rPr>
@@ -3115,6 +3249,7 @@
           <w:p>
             <w:pPr>
               <w:spacing w:before="0" w:after="0" w:line="360" w:lineRule="auto"/>
+              <w:jc w:val="left"/>
             </w:pPr>
             <w:r>
               <w:rPr>
@@ -3133,6 +3268,7 @@
           <w:p>
             <w:pPr>
               <w:spacing w:before="0" w:after="0" w:line="360" w:lineRule="auto"/>
+              <w:jc w:val="left"/>
             </w:pPr>
             <w:r>
               <w:rPr>
@@ -3151,6 +3287,7 @@
           <w:p>
             <w:pPr>
               <w:spacing w:before="0" w:after="0" w:line="360" w:lineRule="auto"/>
+              <w:jc w:val="left"/>
             </w:pPr>
             <w:r>
               <w:rPr>
@@ -3169,6 +3306,7 @@
           <w:p>
             <w:pPr>
               <w:spacing w:before="0" w:after="0" w:line="360" w:lineRule="auto"/>
+              <w:jc w:val="left"/>
             </w:pPr>
             <w:r>
               <w:rPr>
@@ -3187,6 +3325,7 @@
           <w:p>
             <w:pPr>
               <w:spacing w:before="0" w:after="0" w:line="360" w:lineRule="auto"/>
+              <w:jc w:val="left"/>
             </w:pPr>
             <w:r>
               <w:rPr>
@@ -3205,6 +3344,7 @@
           <w:p>
             <w:pPr>
               <w:spacing w:before="0" w:after="0" w:line="360" w:lineRule="auto"/>
+              <w:jc w:val="left"/>
             </w:pPr>
             <w:r>
               <w:rPr>
@@ -3223,6 +3363,7 @@
           <w:p>
             <w:pPr>
               <w:spacing w:before="0" w:after="0" w:line="360" w:lineRule="auto"/>
+              <w:jc w:val="left"/>
             </w:pPr>
             <w:r>
               <w:rPr>
@@ -3242,6 +3383,7 @@
           <w:p>
             <w:pPr>
               <w:spacing w:before="0" w:after="0" w:line="360" w:lineRule="auto"/>
+              <w:jc w:val="left"/>
             </w:pPr>
             <w:r>
               <w:rPr>
@@ -3259,6 +3401,7 @@
           <w:p>
             <w:pPr>
               <w:spacing w:before="0" w:after="0" w:line="360" w:lineRule="auto"/>
+              <w:jc w:val="left"/>
             </w:pPr>
             <w:r>
               <w:rPr>
@@ -3277,6 +3420,7 @@
           <w:p>
             <w:pPr>
               <w:spacing w:before="0" w:after="0" w:line="360" w:lineRule="auto"/>
+              <w:jc w:val="left"/>
             </w:pPr>
             <w:r>
               <w:rPr>
@@ -3295,6 +3439,7 @@
           <w:p>
             <w:pPr>
               <w:spacing w:before="0" w:after="0" w:line="360" w:lineRule="auto"/>
+              <w:jc w:val="left"/>
             </w:pPr>
             <w:r>
               <w:rPr>
@@ -3313,6 +3458,7 @@
           <w:p>
             <w:pPr>
               <w:spacing w:before="0" w:after="0" w:line="360" w:lineRule="auto"/>
+              <w:jc w:val="left"/>
             </w:pPr>
             <w:r>
               <w:rPr>
@@ -3331,6 +3477,7 @@
           <w:p>
             <w:pPr>
               <w:spacing w:before="0" w:after="0" w:line="360" w:lineRule="auto"/>
+              <w:jc w:val="left"/>
             </w:pPr>
             <w:r>
               <w:rPr>
@@ -3349,6 +3496,7 @@
           <w:p>
             <w:pPr>
               <w:spacing w:before="0" w:after="0" w:line="360" w:lineRule="auto"/>
+              <w:jc w:val="left"/>
             </w:pPr>
             <w:r>
               <w:rPr>
@@ -3367,6 +3515,7 @@
           <w:p>
             <w:pPr>
               <w:spacing w:before="0" w:after="0" w:line="360" w:lineRule="auto"/>
+              <w:jc w:val="left"/>
             </w:pPr>
             <w:r>
               <w:rPr>
@@ -3385,6 +3534,7 @@
           <w:p>
             <w:pPr>
               <w:spacing w:before="0" w:after="0" w:line="360" w:lineRule="auto"/>
+              <w:jc w:val="left"/>
             </w:pPr>
             <w:r>
               <w:rPr>
@@ -3410,6 +3560,7 @@
           <w:p>
             <w:pPr>
               <w:spacing w:before="0" w:after="0" w:line="360" w:lineRule="auto"/>
+              <w:jc w:val="left"/>
             </w:pPr>
             <w:r>
               <w:rPr>
@@ -3483,6 +3634,7 @@
           <w:p>
             <w:pPr>
               <w:spacing w:before="0" w:after="0" w:line="360" w:lineRule="auto"/>
+              <w:jc w:val="left"/>
             </w:pPr>
             <w:r>
               <w:rPr>
@@ -3501,6 +3653,7 @@
           <w:p>
             <w:pPr>
               <w:spacing w:before="0" w:after="0" w:line="360" w:lineRule="auto"/>
+              <w:jc w:val="left"/>
             </w:pPr>
             <w:r>
               <w:rPr>
@@ -3521,6 +3674,7 @@
           <w:p>
             <w:pPr>
               <w:spacing w:before="0" w:after="0" w:line="360" w:lineRule="auto"/>
+              <w:jc w:val="left"/>
             </w:pPr>
             <w:r>
               <w:rPr>
@@ -3539,6 +3693,7 @@
           <w:p>
             <w:pPr>
               <w:spacing w:before="0" w:after="0" w:line="360" w:lineRule="auto"/>
+              <w:jc w:val="left"/>
             </w:pPr>
             <w:r>
               <w:rPr>
@@ -3559,6 +3714,7 @@
           <w:p>
             <w:pPr>
               <w:spacing w:before="0" w:after="0" w:line="360" w:lineRule="auto"/>
+              <w:jc w:val="left"/>
             </w:pPr>
             <w:r>
               <w:rPr>
@@ -3577,6 +3733,7 @@
           <w:p>
             <w:pPr>
               <w:spacing w:before="0" w:after="0" w:line="360" w:lineRule="auto"/>
+              <w:jc w:val="left"/>
             </w:pPr>
             <w:r>
               <w:rPr>

</xml_diff>